<commit_message>
CN_04_08 con corrección de estilo
Solicitudes gráficas no se envían hasta saber si los recursos están o no
aprobados.
</commit_message>
<xml_diff>
--- a/fuentes/contenidos/grado04/guion08/Anexo de (CN_04_08_CO_REC190).docx
+++ b/fuentes/contenidos/grado04/guion08/Anexo de (CN_04_08_CO_REC190).docx
@@ -289,7 +289,21 @@
           <w:rFonts w:ascii="Times New Roman" w:hAnsi="Times New Roman" w:cs="Times New Roman"/>
           <w:lang w:val="es-CO"/>
         </w:rPr>
-        <w:t>Identificación cambios de estado</w:t>
+        <w:t xml:space="preserve">Identificación </w:t>
+      </w:r>
+      <w:r>
+        <w:rPr>
+          <w:rFonts w:ascii="Times New Roman" w:hAnsi="Times New Roman" w:cs="Times New Roman"/>
+          <w:lang w:val="es-CO"/>
+        </w:rPr>
+        <w:t xml:space="preserve">de </w:t>
+      </w:r>
+      <w:r>
+        <w:rPr>
+          <w:rFonts w:ascii="Times New Roman" w:hAnsi="Times New Roman" w:cs="Times New Roman"/>
+          <w:lang w:val="es-CO"/>
+        </w:rPr>
+        <w:t>cambios de estado</w:t>
       </w:r>
     </w:p>
     <w:p>
@@ -366,7 +380,7 @@
           <w:color w:val="000000"/>
           <w:lang w:val="es-ES"/>
         </w:rPr>
-        <w:t>Actividad que propone el desarrollo de las destrezas para comprender los diferentes cambios de estado de la materia.</w:t>
+        <w:t>Actividad que propone el desarrollo de las destrezas para comprender los diferentes cambios de estado de la materia</w:t>
       </w:r>
     </w:p>
     <w:p>
@@ -443,6 +457,13 @@
           <w:lang w:val="es-ES_tradnl"/>
         </w:rPr>
         <w:t>Estados de la materia, sólido, líquido, gaseoso</w:t>
+      </w:r>
+      <w:r>
+        <w:rPr>
+          <w:rFonts w:ascii="Times New Roman" w:hAnsi="Times New Roman" w:cs="Times New Roman"/>
+          <w:lang w:val="es-ES_tradnl"/>
+        </w:rPr>
+        <w:t>.</w:t>
       </w:r>
     </w:p>
     <w:p>
@@ -2003,8 +2024,6 @@
         </w:rPr>
         <w:t xml:space="preserve"> 2-</w:t>
       </w:r>
-      <w:bookmarkStart w:id="0" w:name="_GoBack"/>
-      <w:bookmarkEnd w:id="0"/>
       <w:r>
         <w:rPr>
           <w:rFonts w:ascii="Arial" w:hAnsi="Arial"/>
@@ -2480,7 +2499,21 @@
           <w:rFonts w:ascii="Times New Roman" w:hAnsi="Times New Roman" w:cs="Times New Roman"/>
           <w:lang w:val="es-CO"/>
         </w:rPr>
-        <w:t>Identificación cambios de estado</w:t>
+        <w:t xml:space="preserve">Identificación </w:t>
+      </w:r>
+      <w:r>
+        <w:rPr>
+          <w:rFonts w:ascii="Times New Roman" w:hAnsi="Times New Roman" w:cs="Times New Roman"/>
+          <w:lang w:val="es-CO"/>
+        </w:rPr>
+        <w:t xml:space="preserve">de </w:t>
+      </w:r>
+      <w:r>
+        <w:rPr>
+          <w:rFonts w:ascii="Times New Roman" w:hAnsi="Times New Roman" w:cs="Times New Roman"/>
+          <w:lang w:val="es-CO"/>
+        </w:rPr>
+        <w:t>cambios de estado</w:t>
       </w:r>
     </w:p>
     <w:p>
@@ -2588,7 +2621,21 @@
           <w:rFonts w:eastAsia="Times New Roman" w:cs="Times New Roman"/>
           <w:lang w:val="es-ES"/>
         </w:rPr>
-        <w:t>Realiza la siguiente actividad. Cuando termines, envíala al profesor</w:t>
+        <w:t>Realiza la siguiente actividad</w:t>
+      </w:r>
+      <w:r>
+        <w:rPr>
+          <w:rFonts w:eastAsia="Times New Roman" w:cs="Times New Roman"/>
+          <w:lang w:val="es-ES"/>
+        </w:rPr>
+        <w:t>; c</w:t>
+      </w:r>
+      <w:r>
+        <w:rPr>
+          <w:rFonts w:eastAsia="Times New Roman" w:cs="Times New Roman"/>
+          <w:lang w:val="es-ES"/>
+        </w:rPr>
+        <w:t>uando termines, envíala al profesor</w:t>
       </w:r>
     </w:p>
     <w:p>
@@ -2701,13 +2748,14 @@
           <w:highlight w:val="green"/>
           <w:lang w:val="es-ES_tradnl"/>
         </w:rPr>
-        <w:t xml:space="preserve"> caracteres máximo) </w:t>
-      </w:r>
-      <w:r>
-        <w:rPr>
-          <w:rFonts w:ascii="Arial" w:hAnsi="Arial"/>
-          <w:sz w:val="18"/>
-          <w:szCs w:val="18"/>
+        <w:t xml:space="preserve"> caracteres máximo)</w:t>
+      </w:r>
+      <w:r>
+        <w:rPr>
+          <w:rFonts w:ascii="Arial" w:hAnsi="Arial"/>
+          <w:sz w:val="18"/>
+          <w:szCs w:val="18"/>
+          <w:highlight w:val="green"/>
           <w:lang w:val="es-ES_tradnl"/>
         </w:rPr>
         <w:t xml:space="preserve"> </w:t>
@@ -2718,7 +2766,23 @@
           <w:b/>
           <w:lang w:val="es-ES"/>
         </w:rPr>
-        <w:t xml:space="preserve">Semejanzas y Diferencias </w:t>
+        <w:t xml:space="preserve">Semejanzas y </w:t>
+      </w:r>
+      <w:r>
+        <w:rPr>
+          <w:rFonts w:ascii="Arial" w:hAnsi="Arial" w:cs="Arial"/>
+          <w:b/>
+          <w:lang w:val="es-ES"/>
+        </w:rPr>
+        <w:t>d</w:t>
+      </w:r>
+      <w:r>
+        <w:rPr>
+          <w:rFonts w:ascii="Arial" w:hAnsi="Arial" w:cs="Arial"/>
+          <w:b/>
+          <w:lang w:val="es-ES"/>
+        </w:rPr>
+        <w:t xml:space="preserve">iferencias </w:t>
       </w:r>
     </w:p>
     <w:p>
@@ -3478,84 +3542,121 @@
           <w:rFonts w:ascii="Arial" w:hAnsi="Arial" w:cs="Arial"/>
           <w:lang w:val="es-ES"/>
         </w:rPr>
-        <w:t>Un grupo de</w:t>
+        <w:t>E</w:t>
       </w:r>
       <w:r>
         <w:rPr>
           <w:rFonts w:ascii="Arial" w:hAnsi="Arial" w:cs="Arial"/>
           <w:lang w:val="es-ES"/>
         </w:rPr>
+        <w:t>n una clase de ciencias</w:t>
+      </w:r>
+      <w:r>
+        <w:rPr>
+          <w:rFonts w:ascii="Arial" w:hAnsi="Arial" w:cs="Arial"/>
+          <w:lang w:val="es-ES"/>
+        </w:rPr>
+        <w:t>,</w:t>
+      </w:r>
+      <w:r>
+        <w:rPr>
+          <w:rFonts w:ascii="Arial" w:hAnsi="Arial" w:cs="Arial"/>
+          <w:lang w:val="es-ES"/>
+        </w:rPr>
+        <w:t xml:space="preserve"> </w:t>
+      </w:r>
+      <w:r>
+        <w:rPr>
+          <w:rFonts w:ascii="Arial" w:hAnsi="Arial" w:cs="Arial"/>
+          <w:lang w:val="es-ES"/>
+        </w:rPr>
+        <w:t>u</w:t>
+      </w:r>
+      <w:r>
+        <w:rPr>
+          <w:rFonts w:ascii="Arial" w:hAnsi="Arial" w:cs="Arial"/>
+          <w:lang w:val="es-ES"/>
+        </w:rPr>
+        <w:t xml:space="preserve">n </w:t>
+      </w:r>
+      <w:r>
+        <w:rPr>
+          <w:rFonts w:ascii="Arial" w:hAnsi="Arial" w:cs="Arial"/>
+          <w:lang w:val="es-ES"/>
+        </w:rPr>
+        <w:t>grupo de</w:t>
+      </w:r>
+      <w:r>
+        <w:rPr>
+          <w:rFonts w:ascii="Arial" w:hAnsi="Arial" w:cs="Arial"/>
+          <w:lang w:val="es-ES"/>
+        </w:rPr>
         <w:t xml:space="preserve"> estudiantes de cuarto grado</w:t>
       </w:r>
+      <w:bookmarkStart w:id="0" w:name="_GoBack"/>
+      <w:bookmarkEnd w:id="0"/>
       <w:r>
         <w:rPr>
           <w:rFonts w:ascii="Arial" w:hAnsi="Arial" w:cs="Arial"/>
           <w:lang w:val="es-ES"/>
         </w:rPr>
-        <w:t>,</w:t>
+        <w:t xml:space="preserve"> realiz</w:t>
       </w:r>
       <w:r>
         <w:rPr>
           <w:rFonts w:ascii="Arial" w:hAnsi="Arial" w:cs="Arial"/>
           <w:lang w:val="es-ES"/>
         </w:rPr>
-        <w:t xml:space="preserve"> en </w:t>
+        <w:t>ó</w:t>
       </w:r>
       <w:r>
         <w:rPr>
           <w:rFonts w:ascii="Arial" w:hAnsi="Arial" w:cs="Arial"/>
           <w:lang w:val="es-ES"/>
         </w:rPr>
-        <w:t>una</w:t>
+        <w:t xml:space="preserve"> un experimento para observar qué cambios </w:t>
       </w:r>
       <w:r>
         <w:rPr>
           <w:rFonts w:ascii="Arial" w:hAnsi="Arial" w:cs="Arial"/>
           <w:lang w:val="es-ES"/>
         </w:rPr>
-        <w:t xml:space="preserve"> clase de ciencias</w:t>
+        <w:t>le sucedían al</w:t>
       </w:r>
       <w:r>
         <w:rPr>
           <w:rFonts w:ascii="Arial" w:hAnsi="Arial" w:cs="Arial"/>
           <w:lang w:val="es-ES"/>
         </w:rPr>
-        <w:t>,</w:t>
+        <w:t xml:space="preserve"> agua cuando </w:t>
       </w:r>
       <w:r>
         <w:rPr>
           <w:rFonts w:ascii="Arial" w:hAnsi="Arial" w:cs="Arial"/>
           <w:lang w:val="es-ES"/>
         </w:rPr>
-        <w:t xml:space="preserve"> realiz</w:t>
+        <w:t>pas</w:t>
       </w:r>
       <w:r>
         <w:rPr>
           <w:rFonts w:ascii="Arial" w:hAnsi="Arial" w:cs="Arial"/>
           <w:lang w:val="es-ES"/>
         </w:rPr>
-        <w:t>ó</w:t>
+        <w:t>aba</w:t>
       </w:r>
       <w:r>
         <w:rPr>
           <w:rFonts w:ascii="Arial" w:hAnsi="Arial" w:cs="Arial"/>
           <w:lang w:val="es-ES"/>
         </w:rPr>
-        <w:t xml:space="preserve"> un experimento para observar qué cambios </w:t>
+        <w:t xml:space="preserve"> </w:t>
       </w:r>
       <w:r>
         <w:rPr>
           <w:rFonts w:ascii="Arial" w:hAnsi="Arial" w:cs="Arial"/>
           <w:lang w:val="es-ES"/>
         </w:rPr>
-        <w:t>le sucedían al</w:t>
-      </w:r>
-      <w:r>
-        <w:rPr>
-          <w:rFonts w:ascii="Arial" w:hAnsi="Arial" w:cs="Arial"/>
-          <w:lang w:val="es-ES"/>
-        </w:rPr>
-        <w:t xml:space="preserve"> agua cuando pasa del estado líquido al </w:t>
+        <w:t xml:space="preserve">del estado líquido al </w:t>
       </w:r>
       <w:r>
         <w:rPr>
@@ -3677,7 +3778,42 @@
           <w:rFonts w:ascii="Arial" w:hAnsi="Arial" w:cs="Arial"/>
           <w:lang w:val="es-ES"/>
         </w:rPr>
-        <w:t xml:space="preserve">Colocamos agua en un plato y lo llevamos afuera al rayo del Sol. </w:t>
+        <w:t>Colocamos agua en un plato y lo llevamos afuera</w:t>
+      </w:r>
+      <w:r>
+        <w:rPr>
+          <w:rFonts w:ascii="Arial" w:hAnsi="Arial" w:cs="Arial"/>
+          <w:lang w:val="es-ES"/>
+        </w:rPr>
+        <w:t>,</w:t>
+      </w:r>
+      <w:r>
+        <w:rPr>
+          <w:rFonts w:ascii="Arial" w:hAnsi="Arial" w:cs="Arial"/>
+          <w:lang w:val="es-ES"/>
+        </w:rPr>
+        <w:t xml:space="preserve"> al rayo del </w:t>
+      </w:r>
+      <w:r>
+        <w:rPr>
+          <w:rFonts w:ascii="Arial" w:hAnsi="Arial" w:cs="Arial"/>
+          <w:lang w:val="es-ES"/>
+        </w:rPr>
+        <w:t>s</w:t>
+      </w:r>
+      <w:r>
+        <w:rPr>
+          <w:rFonts w:ascii="Arial" w:hAnsi="Arial" w:cs="Arial"/>
+          <w:lang w:val="es-ES"/>
+        </w:rPr>
+        <w:t>ol</w:t>
+      </w:r>
+      <w:r>
+        <w:rPr>
+          <w:rFonts w:ascii="Arial" w:hAnsi="Arial" w:cs="Arial"/>
+          <w:lang w:val="es-ES"/>
+        </w:rPr>
+        <w:t xml:space="preserve">. </w:t>
       </w:r>
     </w:p>
     <w:p>
@@ -3809,7 +3945,7 @@
           <w:rFonts w:ascii="Arial" w:hAnsi="Arial" w:cs="Arial"/>
           <w:lang w:val="es-ES"/>
         </w:rPr>
-        <w:t>Quedó una substancia blanca en el plato.</w:t>
+        <w:t>Quedó una sustancia blanca en el plato.</w:t>
       </w:r>
     </w:p>
     <w:p>
@@ -3931,13 +4067,14 @@
           <w:highlight w:val="green"/>
           <w:lang w:val="es-ES_tradnl"/>
         </w:rPr>
-        <w:t xml:space="preserve"> caracteres máximo) </w:t>
-      </w:r>
-      <w:r>
-        <w:rPr>
-          <w:rFonts w:ascii="Arial" w:hAnsi="Arial"/>
-          <w:sz w:val="18"/>
-          <w:szCs w:val="18"/>
+        <w:t xml:space="preserve"> caracteres máximo)</w:t>
+      </w:r>
+      <w:r>
+        <w:rPr>
+          <w:rFonts w:ascii="Arial" w:hAnsi="Arial"/>
+          <w:sz w:val="18"/>
+          <w:szCs w:val="18"/>
+          <w:highlight w:val="green"/>
           <w:lang w:val="es-ES_tradnl"/>
         </w:rPr>
         <w:t xml:space="preserve"> </w:t>
@@ -4416,14 +4553,28 @@
           <w:rFonts w:ascii="Arial" w:hAnsi="Arial" w:cs="Arial"/>
           <w:lang w:val="es-ES"/>
         </w:rPr>
-        <w:t xml:space="preserve">El agua líquida y el agua en forma de vapor se parecen en muchas cosas, pues ambas están hechas de moléculas de agua. Cuando el agua se calienta y se evapora en el aire, se vuelve un gas que se llama </w:t>
-      </w:r>
-      <w:r>
-        <w:rPr>
-          <w:rFonts w:ascii="Arial" w:hAnsi="Arial" w:cs="Arial"/>
-          <w:b/>
+        <w:t xml:space="preserve">El agua líquida y el agua en forma de vapor se parecen en muchas cosas, pues ambas están hechas de moléculas de agua. Cuando </w:t>
+      </w:r>
+      <w:r>
+        <w:rPr>
+          <w:rFonts w:ascii="Arial" w:hAnsi="Arial" w:cs="Arial"/>
           <w:lang w:val="es-ES"/>
         </w:rPr>
+        <w:t>esta</w:t>
+      </w:r>
+      <w:r>
+        <w:rPr>
+          <w:rFonts w:ascii="Arial" w:hAnsi="Arial" w:cs="Arial"/>
+          <w:lang w:val="es-ES"/>
+        </w:rPr>
+        <w:t xml:space="preserve"> se calienta y se evapora en el aire, se vuelve un gas que se llama </w:t>
+      </w:r>
+      <w:r>
+        <w:rPr>
+          <w:rFonts w:ascii="Arial" w:hAnsi="Arial" w:cs="Arial"/>
+          <w:b/>
+          <w:lang w:val="es-ES"/>
+        </w:rPr>
         <w:t>vapor de agua</w:t>
       </w:r>
       <w:r>
@@ -4481,7 +4632,21 @@
           <w:rFonts w:ascii="Arial" w:hAnsi="Arial" w:cs="Arial"/>
           <w:lang w:val="es-ES"/>
         </w:rPr>
-        <w:t>El agua líquida puede contener minerales, como por ejemplo, la sal. Sin embargo, los minerales no se evaporan a la temperatura que lo hace el agua, por lo que permanecen en el recipiente cuando el agua se convierte en gas.</w:t>
+        <w:t xml:space="preserve">El agua líquida puede contener minerales, como por ejemplo, la sal. Sin embargo, los minerales no se evaporan a la temperatura que lo hace el agua, por lo que permanecen en el recipiente cuando </w:t>
+      </w:r>
+      <w:r>
+        <w:rPr>
+          <w:rFonts w:ascii="Arial" w:hAnsi="Arial" w:cs="Arial"/>
+          <w:lang w:val="es-ES"/>
+        </w:rPr>
+        <w:t>esta</w:t>
+      </w:r>
+      <w:r>
+        <w:rPr>
+          <w:rFonts w:ascii="Arial" w:hAnsi="Arial" w:cs="Arial"/>
+          <w:lang w:val="es-ES"/>
+        </w:rPr>
+        <w:t xml:space="preserve"> se convierte en gas.</w:t>
       </w:r>
     </w:p>
     <w:p>
@@ -4593,13 +4758,14 @@
           <w:highlight w:val="green"/>
           <w:lang w:val="es-ES_tradnl"/>
         </w:rPr>
-        <w:t xml:space="preserve"> caracteres máximo) </w:t>
-      </w:r>
-      <w:r>
-        <w:rPr>
-          <w:rFonts w:ascii="Arial" w:hAnsi="Arial"/>
-          <w:sz w:val="18"/>
-          <w:szCs w:val="18"/>
+        <w:t xml:space="preserve"> caracteres máximo)</w:t>
+      </w:r>
+      <w:r>
+        <w:rPr>
+          <w:rFonts w:ascii="Arial" w:hAnsi="Arial"/>
+          <w:sz w:val="18"/>
+          <w:szCs w:val="18"/>
+          <w:highlight w:val="green"/>
           <w:lang w:val="es-ES_tradnl"/>
         </w:rPr>
         <w:t xml:space="preserve"> </w:t>
@@ -5087,7 +5253,21 @@
           <w:lang w:val="es-ES"/>
         </w:rPr>
         <w:lastRenderedPageBreak/>
-        <w:t>Utilizando la lectura anter</w:t>
+        <w:t>Con lo que aprendiste de</w:t>
+      </w:r>
+      <w:r>
+        <w:rPr>
+          <w:rFonts w:ascii="Arial" w:hAnsi="Arial" w:cs="Arial"/>
+          <w:lang w:val="es-ES"/>
+        </w:rPr>
+        <w:t xml:space="preserve"> </w:t>
+      </w:r>
+      <w:r>
+        <w:rPr>
+          <w:rFonts w:ascii="Arial" w:hAnsi="Arial" w:cs="Arial"/>
+          <w:lang w:val="es-ES"/>
+        </w:rPr>
+        <w:t>la lectura anter</w:t>
       </w:r>
       <w:r>
         <w:rPr>
@@ -5223,16 +5403,26 @@
           <w:highlight w:val="green"/>
           <w:lang w:val="es-ES_tradnl"/>
         </w:rPr>
-        <w:t xml:space="preserve"> caracteres máximo) </w:t>
-      </w:r>
-      <w:r>
-        <w:rPr>
-          <w:rFonts w:ascii="Arial" w:hAnsi="Arial"/>
-          <w:sz w:val="18"/>
-          <w:szCs w:val="18"/>
-          <w:lang w:val="es-ES_tradnl"/>
-        </w:rPr>
-        <w:t xml:space="preserve"> ¿Qué sucede? </w:t>
+        <w:t xml:space="preserve"> caracteres máximo)</w:t>
+      </w:r>
+      <w:r>
+        <w:rPr>
+          <w:rFonts w:ascii="Arial" w:hAnsi="Arial"/>
+          <w:sz w:val="18"/>
+          <w:szCs w:val="18"/>
+          <w:highlight w:val="green"/>
+          <w:lang w:val="es-ES_tradnl"/>
+        </w:rPr>
+        <w:t xml:space="preserve"> </w:t>
+      </w:r>
+      <w:r>
+        <w:rPr>
+          <w:rFonts w:ascii="Arial" w:hAnsi="Arial"/>
+          <w:sz w:val="18"/>
+          <w:szCs w:val="18"/>
+          <w:lang w:val="es-ES_tradnl"/>
+        </w:rPr>
+        <w:t xml:space="preserve">¿Qué sucede? </w:t>
       </w:r>
     </w:p>
     <w:p>
@@ -6874,7 +7064,6 @@
     <w:uiPriority w:val="59"/>
     <w:rsid w:val="006907A4"/>
     <w:tblPr>
-      <w:tblInd w:w="0" w:type="dxa"/>
       <w:tblBorders>
         <w:top w:val="single" w:sz="4" w:space="0" w:color="auto"/>
         <w:left w:val="single" w:sz="4" w:space="0" w:color="auto"/>
@@ -6883,12 +7072,6 @@
         <w:insideH w:val="single" w:sz="4" w:space="0" w:color="auto"/>
         <w:insideV w:val="single" w:sz="4" w:space="0" w:color="auto"/>
       </w:tblBorders>
-      <w:tblCellMar>
-        <w:top w:w="0" w:type="dxa"/>
-        <w:left w:w="108" w:type="dxa"/>
-        <w:bottom w:w="0" w:type="dxa"/>
-        <w:right w:w="108" w:type="dxa"/>
-      </w:tblCellMar>
     </w:tblPr>
   </w:style>
   <w:style w:type="paragraph" w:styleId="Prrafodelista">
@@ -7145,7 +7328,6 @@
     <w:uiPriority w:val="59"/>
     <w:rsid w:val="006907A4"/>
     <w:tblPr>
-      <w:tblInd w:w="0" w:type="dxa"/>
       <w:tblBorders>
         <w:top w:val="single" w:sz="4" w:space="0" w:color="auto"/>
         <w:left w:val="single" w:sz="4" w:space="0" w:color="auto"/>
@@ -7154,12 +7336,6 @@
         <w:insideH w:val="single" w:sz="4" w:space="0" w:color="auto"/>
         <w:insideV w:val="single" w:sz="4" w:space="0" w:color="auto"/>
       </w:tblBorders>
-      <w:tblCellMar>
-        <w:top w:w="0" w:type="dxa"/>
-        <w:left w:w="108" w:type="dxa"/>
-        <w:bottom w:w="0" w:type="dxa"/>
-        <w:right w:w="108" w:type="dxa"/>
-      </w:tblCellMar>
     </w:tblPr>
   </w:style>
   <w:style w:type="paragraph" w:styleId="Prrafodelista">

</xml_diff>